<commit_message>
Update POLICY GRADIENT ALGORITHMS.docx
</commit_message>
<xml_diff>
--- a/Documents/POLICY GRADIENT ALGORITHMS.docx
+++ b/Documents/POLICY GRADIENT ALGORITHMS.docx
@@ -11,14 +11,118 @@
         <w:rPr>
           <w:b/>
           <w:bCs/>
+          <w:sz w:val="24"/>
+          <w:szCs w:val="24"/>
         </w:rPr>
       </w:pPr>
       <w:r>
         <w:rPr>
           <w:b/>
           <w:bCs/>
+          <w:sz w:val="24"/>
+          <w:szCs w:val="24"/>
         </w:rPr>
         <w:t>АЛГОРИТМЫ POLICY GRADIENT</w:t>
+      </w:r>
+    </w:p>
+    <w:p>
+      <w:pPr>
+        <w:pBdr>
+          <w:bottom w:val="single" w:sz="12" w:space="1" w:color="auto"/>
+        </w:pBdr>
+        <w:ind w:firstLine="708"/>
+        <w:jc w:val="both"/>
+        <w:rPr>
+          <w:sz w:val="24"/>
+          <w:szCs w:val="24"/>
+        </w:rPr>
+      </w:pPr>
+      <w:r>
+        <w:rPr>
+          <w:sz w:val="24"/>
+          <w:szCs w:val="24"/>
+        </w:rPr>
+        <w:t>Подготовка разбора методов обучения с подкреплением семейства градиента политики (</w:t>
+      </w:r>
+      <w:proofErr w:type="spellStart"/>
+      <w:r>
+        <w:rPr>
+          <w:sz w:val="24"/>
+          <w:szCs w:val="24"/>
+        </w:rPr>
+        <w:t>Policy</w:t>
+      </w:r>
+      <w:proofErr w:type="spellEnd"/>
+      <w:r>
+        <w:rPr>
+          <w:sz w:val="24"/>
+          <w:szCs w:val="24"/>
+        </w:rPr>
+        <w:t xml:space="preserve"> </w:t>
+      </w:r>
+      <w:proofErr w:type="spellStart"/>
+      <w:r>
+        <w:rPr>
+          <w:sz w:val="24"/>
+          <w:szCs w:val="24"/>
+        </w:rPr>
+        <w:t>Gradient</w:t>
+      </w:r>
+      <w:proofErr w:type="spellEnd"/>
+      <w:r>
+        <w:rPr>
+          <w:sz w:val="24"/>
+          <w:szCs w:val="24"/>
+        </w:rPr>
+        <w:t xml:space="preserve">), таких как ванильный PG, PPO, TRPO и других (количество алгоритмов выбирает докладчик, но чем обширнее исследование, тем лучше) и реализация их на практике с последующим сравнением их эффективности (в качестве полигона для испытаний предлагается использовать игры </w:t>
+      </w:r>
+      <w:proofErr w:type="spellStart"/>
+      <w:r>
+        <w:rPr>
+          <w:sz w:val="24"/>
+          <w:szCs w:val="24"/>
+        </w:rPr>
+        <w:t>Atari</w:t>
+      </w:r>
+      <w:proofErr w:type="spellEnd"/>
+      <w:r>
+        <w:rPr>
+          <w:sz w:val="24"/>
+          <w:szCs w:val="24"/>
+        </w:rPr>
+        <w:t xml:space="preserve"> или движок </w:t>
+      </w:r>
+      <w:proofErr w:type="spellStart"/>
+      <w:r>
+        <w:rPr>
+          <w:sz w:val="24"/>
+          <w:szCs w:val="24"/>
+        </w:rPr>
+        <w:t>OpenAI</w:t>
+      </w:r>
+      <w:proofErr w:type="spellEnd"/>
+      <w:r>
+        <w:rPr>
+          <w:sz w:val="24"/>
+          <w:szCs w:val="24"/>
+        </w:rPr>
+        <w:t xml:space="preserve"> от </w:t>
+      </w:r>
+      <w:proofErr w:type="spellStart"/>
+      <w:r>
+        <w:rPr>
+          <w:sz w:val="24"/>
+          <w:szCs w:val="24"/>
+        </w:rPr>
+        <w:t>Gym</w:t>
+      </w:r>
+      <w:proofErr w:type="spellEnd"/>
+      <w:r>
+        <w:rPr>
+          <w:sz w:val="24"/>
+          <w:szCs w:val="24"/>
+        </w:rPr>
+        <w:t>)</w:t>
       </w:r>
     </w:p>
     <w:p>
@@ -27,85 +131,28 @@
           <w:bottom w:val="single" w:sz="12" w:space="1" w:color="auto"/>
         </w:pBdr>
         <w:jc w:val="both"/>
-      </w:pPr>
-      <w:r>
-        <w:t>Подготовка разбора методов обучения с подкреплением семейства градиента политики (</w:t>
-      </w:r>
-      <w:proofErr w:type="spellStart"/>
-      <w:r>
-        <w:t>Policy</w:t>
-      </w:r>
-      <w:proofErr w:type="spellEnd"/>
-      <w:r>
-        <w:t xml:space="preserve"> </w:t>
-      </w:r>
-      <w:proofErr w:type="spellStart"/>
-      <w:r>
-        <w:t>Gradient</w:t>
-      </w:r>
-      <w:proofErr w:type="spellEnd"/>
-      <w:r>
-        <w:t xml:space="preserve">), таких как ванильный PG, PPO, TRPO и других (количество алгоритмов выбирает докладчик, но чем обширнее исследование, тем лучше) и реализация их на практике с последующим сравнением их эффективности (в качестве полигона для испытаний предлагается использовать игры </w:t>
-      </w:r>
-      <w:proofErr w:type="spellStart"/>
-      <w:r>
-        <w:t>Atari</w:t>
-      </w:r>
-      <w:proofErr w:type="spellEnd"/>
-      <w:r>
-        <w:t xml:space="preserve"> или движок </w:t>
-      </w:r>
-      <w:proofErr w:type="spellStart"/>
-      <w:r>
-        <w:t>OpenAI</w:t>
-      </w:r>
-      <w:proofErr w:type="spellEnd"/>
-      <w:r>
-        <w:t xml:space="preserve"> от </w:t>
-      </w:r>
-      <w:proofErr w:type="spellStart"/>
-      <w:r>
-        <w:t>Gym</w:t>
-      </w:r>
-      <w:proofErr w:type="spellEnd"/>
-      <w:r>
-        <w:t>)</w:t>
-      </w:r>
-    </w:p>
-    <w:p>
-      <w:pPr>
-        <w:pBdr>
-          <w:bottom w:val="single" w:sz="12" w:space="1" w:color="auto"/>
-        </w:pBdr>
+        <w:rPr>
+          <w:sz w:val="24"/>
+          <w:szCs w:val="24"/>
+        </w:rPr>
+      </w:pPr>
+    </w:p>
+    <w:p>
+      <w:pPr>
+        <w:ind w:firstLine="708"/>
         <w:jc w:val="both"/>
-      </w:pPr>
-    </w:p>
-    <w:p>
-      <w:pPr>
-        <w:jc w:val="both"/>
-      </w:pPr>
-    </w:p>
-    <w:p>
-      <w:pPr>
-        <w:jc w:val="both"/>
-      </w:pPr>
-      <w:r>
-        <w:t xml:space="preserve">Обучение с подкреплением </w:t>
-      </w:r>
-      <w:r>
-        <w:t>–</w:t>
-      </w:r>
-      <w:r>
-        <w:t xml:space="preserve"> </w:t>
-      </w:r>
-      <w:r>
-        <w:t>это тип алгоритма машинного обучения, который позволяет агенту учиться у окружающей среды методом проб и ошибок и использовать обратную связь от своих действий, чтобы узнать лучшую стратегию для достижения своих целей. Он работает путем назначения вознаграждений за успешные действия и наказаний за неуспешные, что позволяет агенту соответствующим образом корректировать свою стратегию.</w:t>
-      </w:r>
-    </w:p>
-    <w:p>
-      <w:pPr>
-        <w:jc w:val="both"/>
-      </w:pPr>
+        <w:rPr>
+          <w:sz w:val="24"/>
+          <w:szCs w:val="24"/>
+        </w:rPr>
+      </w:pPr>
+      <w:r>
+        <w:rPr>
+          <w:sz w:val="24"/>
+          <w:szCs w:val="24"/>
+        </w:rPr>
+        <w:t>Обучение с подкреплением – это тип алгоритма машинного обучения, который позволяет агенту учиться у окружающей среды методом проб и ошибок и использовать обратную связь от своих действий, чтобы узнать лучшую стратегию для достижения своих целей. Он работает путем назначения вознаграждений за успешные действия и наказаний за неуспешные, что позволяет агенту соответствующим образом корректировать свою стратегию.</w:t>
+      </w:r>
     </w:p>
     <w:p>
       <w:pPr>
@@ -113,12 +160,16 @@
         <w:rPr>
           <w:b/>
           <w:bCs/>
+          <w:sz w:val="24"/>
+          <w:szCs w:val="24"/>
         </w:rPr>
       </w:pPr>
       <w:r>
         <w:rPr>
           <w:b/>
           <w:bCs/>
+          <w:sz w:val="24"/>
+          <w:szCs w:val="24"/>
         </w:rPr>
         <w:t xml:space="preserve">Градиентный алгоритм политики PG </w:t>
       </w:r>
@@ -126,96 +177,1537 @@
         <w:rPr>
           <w:b/>
           <w:bCs/>
+          <w:sz w:val="24"/>
+          <w:szCs w:val="24"/>
         </w:rPr>
         <w:br/>
-      </w:r>
-      <w:r>
+        <w:t>и лежащие в его основе принципы:</w:t>
+      </w:r>
+    </w:p>
+    <w:p>
+      <w:pPr>
+        <w:ind w:firstLine="708"/>
+        <w:jc w:val="both"/>
+        <w:rPr>
+          <w:sz w:val="24"/>
+          <w:szCs w:val="24"/>
+        </w:rPr>
+      </w:pPr>
+      <w:r>
+        <w:rPr>
+          <w:sz w:val="24"/>
+          <w:szCs w:val="24"/>
+        </w:rPr>
+        <w:t xml:space="preserve">Алгоритм </w:t>
+      </w:r>
+      <w:proofErr w:type="spellStart"/>
+      <w:r>
+        <w:rPr>
+          <w:sz w:val="24"/>
+          <w:szCs w:val="24"/>
+        </w:rPr>
+        <w:t>Policy</w:t>
+      </w:r>
+      <w:proofErr w:type="spellEnd"/>
+      <w:r>
+        <w:rPr>
+          <w:sz w:val="24"/>
+          <w:szCs w:val="24"/>
+        </w:rPr>
+        <w:t xml:space="preserve"> </w:t>
+      </w:r>
+      <w:proofErr w:type="spellStart"/>
+      <w:r>
+        <w:rPr>
+          <w:sz w:val="24"/>
+          <w:szCs w:val="24"/>
+        </w:rPr>
+        <w:t>Gradient</w:t>
+      </w:r>
+      <w:proofErr w:type="spellEnd"/>
+      <w:r>
+        <w:rPr>
+          <w:sz w:val="24"/>
+          <w:szCs w:val="24"/>
+        </w:rPr>
+        <w:t xml:space="preserve"> (PG) </w:t>
+      </w:r>
+      <w:proofErr w:type="gramStart"/>
+      <w:r>
+        <w:rPr>
+          <w:sz w:val="24"/>
+          <w:szCs w:val="24"/>
+        </w:rPr>
+        <w:t>- это</w:t>
+      </w:r>
+      <w:proofErr w:type="gramEnd"/>
+      <w:r>
+        <w:rPr>
+          <w:sz w:val="24"/>
+          <w:szCs w:val="24"/>
+        </w:rPr>
+        <w:t xml:space="preserve"> тип алгоритма обучения с подкреплением, используемый для повышения эффективности работы агента в конкретной задаче. Он работает на основе политики, определяющей, как агент должен действовать в той или иной ситуации. Затем агент получает обратную связь о своих действиях и использует ее для корректировки своей политики, чтобы в будущих ситуациях действовать лучше.</w:t>
+      </w:r>
+    </w:p>
+    <w:p>
+      <w:pPr>
+        <w:ind w:firstLine="708"/>
+        <w:jc w:val="both"/>
+        <w:rPr>
+          <w:sz w:val="24"/>
+          <w:szCs w:val="24"/>
+        </w:rPr>
+      </w:pPr>
+      <w:r>
+        <w:rPr>
+          <w:sz w:val="24"/>
+          <w:szCs w:val="24"/>
+        </w:rPr>
+        <w:t>В основе алгоритма PG лежит идея градиента политики, который представляет собой скорость, с которой политика корректируется в ответ на наблюдаемое вознаграждение. Градиент политики рассчитывается путем взятия производной от ожидаемой прибыли в зависимости от параметров политики. Этот градиент затем используется для обновления параметров политики таким образом, чтобы агент мог максимизировать свою ожидаемую прибыль.</w:t>
+      </w:r>
+    </w:p>
+    <w:p>
+      <w:pPr>
+        <w:ind w:firstLine="708"/>
+        <w:jc w:val="both"/>
+        <w:rPr>
+          <w:sz w:val="24"/>
+          <w:szCs w:val="24"/>
+        </w:rPr>
+      </w:pPr>
+      <w:r>
+        <w:rPr>
+          <w:sz w:val="24"/>
+          <w:szCs w:val="24"/>
+        </w:rPr>
+        <w:t>Затем агент использует эту обновленную политику для выполнения действий и наблюдения за вознаграждением, и процесс повторяется до тех пор, пока агент не выучит оптимальную политику. Этот процесс обучения называется итерацией политики. Ключевая идея PG заключается в том, что агента побуждают больше исследовать и рисковать, чтобы максимизировать ожидаемую прибыль, поскольку он может учиться на получаемых вознаграждениях.</w:t>
+      </w:r>
+    </w:p>
+    <w:p>
+      <w:pPr>
+        <w:ind w:firstLine="708"/>
+        <w:jc w:val="both"/>
+        <w:rPr>
+          <w:sz w:val="24"/>
+          <w:szCs w:val="24"/>
+        </w:rPr>
+      </w:pPr>
+      <w:r>
+        <w:rPr>
+          <w:sz w:val="24"/>
+          <w:szCs w:val="24"/>
+        </w:rPr>
+        <w:t>Алгоритмы PG широко используются в робототехнике, видеоиграх и других приложениях ИИ. Они также используются в таких областях исследований, как обработка естественного языка и обучение с подкреплением.</w:t>
+      </w:r>
+    </w:p>
+    <w:p>
+      <w:pPr>
+        <w:rPr>
+          <w:sz w:val="24"/>
+          <w:szCs w:val="24"/>
+          <w:lang w:val="en-US"/>
+        </w:rPr>
+      </w:pPr>
+      <w:r>
+        <w:rPr>
+          <w:sz w:val="24"/>
+          <w:szCs w:val="24"/>
+          <w:lang w:val="en-US"/>
+        </w:rPr>
+        <w:br w:type="page"/>
+      </w:r>
+    </w:p>
+    <w:p>
+      <w:pPr>
+        <w:jc w:val="center"/>
         <w:rPr>
           <w:b/>
           <w:bCs/>
-        </w:rPr>
-        <w:t>и лежащие в его основе принципы:</w:t>
-      </w:r>
-    </w:p>
-    <w:p>
-      <w:pPr>
+          <w:sz w:val="24"/>
+          <w:szCs w:val="24"/>
+          <w:lang w:val="en-US"/>
+        </w:rPr>
+      </w:pPr>
+      <w:r>
+        <w:rPr>
+          <w:b/>
+          <w:bCs/>
+          <w:sz w:val="24"/>
+          <w:szCs w:val="24"/>
+        </w:rPr>
+        <w:lastRenderedPageBreak/>
+        <w:t xml:space="preserve">ПРОГРАММНАЯ РЕАЛИЗАЦИЯ </w:t>
+      </w:r>
+      <w:r>
+        <w:rPr>
+          <w:b/>
+          <w:bCs/>
+          <w:sz w:val="24"/>
+          <w:szCs w:val="24"/>
+          <w:lang w:val="en-US"/>
+        </w:rPr>
+        <w:t>PPO</w:t>
+      </w:r>
+    </w:p>
+    <w:p>
+      <w:pPr>
+        <w:jc w:val="center"/>
+        <w:rPr>
+          <w:b/>
+          <w:bCs/>
+          <w:sz w:val="24"/>
+          <w:szCs w:val="24"/>
+        </w:rPr>
+      </w:pPr>
+    </w:p>
+    <w:p>
+      <w:pPr>
+        <w:jc w:val="center"/>
+        <w:rPr>
+          <w:b/>
+          <w:bCs/>
+          <w:sz w:val="24"/>
+          <w:szCs w:val="24"/>
+        </w:rPr>
+      </w:pPr>
+      <w:r>
+        <w:rPr>
+          <w:b/>
+          <w:bCs/>
+          <w:sz w:val="24"/>
+          <w:szCs w:val="24"/>
+        </w:rPr>
+        <w:t>Модуль «</w:t>
+      </w:r>
+      <w:r>
+        <w:rPr>
+          <w:b/>
+          <w:bCs/>
+          <w:sz w:val="24"/>
+          <w:szCs w:val="24"/>
+        </w:rPr>
+        <w:t>PPOnetwork.py</w:t>
+      </w:r>
+      <w:r>
+        <w:rPr>
+          <w:b/>
+          <w:bCs/>
+          <w:sz w:val="24"/>
+          <w:szCs w:val="24"/>
+        </w:rPr>
+        <w:t>»</w:t>
+      </w:r>
+    </w:p>
+    <w:p>
+      <w:pPr>
+        <w:ind w:firstLine="708"/>
         <w:jc w:val="both"/>
-      </w:pPr>
-    </w:p>
-    <w:p>
-      <w:pPr>
+        <w:rPr>
+          <w:sz w:val="24"/>
+          <w:szCs w:val="24"/>
+        </w:rPr>
+      </w:pPr>
+      <w:r>
+        <w:rPr>
+          <w:sz w:val="24"/>
+          <w:szCs w:val="24"/>
+        </w:rPr>
+        <w:t xml:space="preserve">Этот </w:t>
+      </w:r>
+      <w:r>
+        <w:rPr>
+          <w:sz w:val="24"/>
+          <w:szCs w:val="24"/>
+        </w:rPr>
+        <w:t>модуль</w:t>
+      </w:r>
+      <w:r>
+        <w:rPr>
+          <w:sz w:val="24"/>
+          <w:szCs w:val="24"/>
+        </w:rPr>
+        <w:t xml:space="preserve"> определяет класс с названием </w:t>
+      </w:r>
+      <w:proofErr w:type="spellStart"/>
+      <w:r>
+        <w:rPr>
+          <w:sz w:val="24"/>
+          <w:szCs w:val="24"/>
+        </w:rPr>
+        <w:t>Policy</w:t>
+      </w:r>
+      <w:proofErr w:type="spellEnd"/>
+      <w:r>
+        <w:rPr>
+          <w:sz w:val="24"/>
+          <w:szCs w:val="24"/>
+        </w:rPr>
+        <w:t xml:space="preserve">, который является нейронной сетью для агента обучения с подкреплением. </w:t>
+      </w:r>
+    </w:p>
+    <w:p>
+      <w:pPr>
+        <w:ind w:firstLine="360"/>
         <w:jc w:val="both"/>
-      </w:pPr>
-      <w:r>
-        <w:t xml:space="preserve">Алгоритм </w:t>
-      </w:r>
-      <w:proofErr w:type="spellStart"/>
-      <w:r>
+        <w:rPr>
+          <w:sz w:val="24"/>
+          <w:szCs w:val="24"/>
+        </w:rPr>
+      </w:pPr>
+      <w:r>
+        <w:rPr>
+          <w:sz w:val="24"/>
+          <w:szCs w:val="24"/>
+        </w:rPr>
+        <w:t xml:space="preserve">Ниже представлен разбор </w:t>
+      </w:r>
+      <w:r>
+        <w:rPr>
+          <w:sz w:val="24"/>
+          <w:szCs w:val="24"/>
+        </w:rPr>
+        <w:t>того, что делает код:</w:t>
+      </w:r>
+    </w:p>
+    <w:p>
+      <w:pPr>
+        <w:pStyle w:val="a3"/>
+        <w:numPr>
+          <w:ilvl w:val="0"/>
+          <w:numId w:val="1"/>
+        </w:numPr>
+        <w:jc w:val="both"/>
+        <w:rPr>
+          <w:sz w:val="24"/>
+          <w:szCs w:val="24"/>
+        </w:rPr>
+      </w:pPr>
+      <w:r>
+        <w:rPr>
+          <w:sz w:val="24"/>
+          <w:szCs w:val="24"/>
+        </w:rPr>
+        <w:t xml:space="preserve">Класс </w:t>
+      </w:r>
+      <w:proofErr w:type="spellStart"/>
+      <w:r>
+        <w:rPr>
+          <w:sz w:val="24"/>
+          <w:szCs w:val="24"/>
+        </w:rPr>
         <w:t>Policy</w:t>
       </w:r>
       <w:proofErr w:type="spellEnd"/>
       <w:r>
+        <w:rPr>
+          <w:sz w:val="24"/>
+          <w:szCs w:val="24"/>
+        </w:rPr>
+        <w:t xml:space="preserve"> является подклассом </w:t>
+      </w:r>
+      <w:proofErr w:type="spellStart"/>
+      <w:r>
+        <w:rPr>
+          <w:sz w:val="24"/>
+          <w:szCs w:val="24"/>
+        </w:rPr>
+        <w:t>nn.Module</w:t>
+      </w:r>
+      <w:proofErr w:type="spellEnd"/>
+      <w:r>
+        <w:rPr>
+          <w:sz w:val="24"/>
+          <w:szCs w:val="24"/>
+        </w:rPr>
+        <w:t xml:space="preserve">, что означает, что он использует фреймворк </w:t>
+      </w:r>
+      <w:proofErr w:type="spellStart"/>
+      <w:r>
+        <w:rPr>
+          <w:sz w:val="24"/>
+          <w:szCs w:val="24"/>
+        </w:rPr>
+        <w:t>PyTorch</w:t>
+      </w:r>
+      <w:proofErr w:type="spellEnd"/>
+      <w:r>
+        <w:rPr>
+          <w:sz w:val="24"/>
+          <w:szCs w:val="24"/>
+        </w:rPr>
+        <w:t xml:space="preserve"> для нейронных сетей.</w:t>
+      </w:r>
+    </w:p>
+    <w:p>
+      <w:pPr>
+        <w:pStyle w:val="a3"/>
+        <w:numPr>
+          <w:ilvl w:val="0"/>
+          <w:numId w:val="1"/>
+        </w:numPr>
+        <w:jc w:val="both"/>
+        <w:rPr>
+          <w:sz w:val="24"/>
+          <w:szCs w:val="24"/>
+        </w:rPr>
+      </w:pPr>
+      <w:r>
+        <w:rPr>
+          <w:sz w:val="24"/>
+          <w:szCs w:val="24"/>
+        </w:rPr>
+        <w:t>Конструктор (метод __</w:t>
+      </w:r>
+      <w:proofErr w:type="spellStart"/>
+      <w:r>
+        <w:rPr>
+          <w:sz w:val="24"/>
+          <w:szCs w:val="24"/>
+        </w:rPr>
+        <w:t>init</w:t>
+      </w:r>
+      <w:proofErr w:type="spellEnd"/>
+      <w:r>
+        <w:rPr>
+          <w:sz w:val="24"/>
+          <w:szCs w:val="24"/>
+        </w:rPr>
+        <w:t xml:space="preserve">__) класса </w:t>
+      </w:r>
+      <w:proofErr w:type="spellStart"/>
+      <w:r>
+        <w:rPr>
+          <w:sz w:val="24"/>
+          <w:szCs w:val="24"/>
+        </w:rPr>
+        <w:t>Policy</w:t>
+      </w:r>
+      <w:proofErr w:type="spellEnd"/>
+      <w:r>
+        <w:rPr>
+          <w:sz w:val="24"/>
+          <w:szCs w:val="24"/>
+        </w:rPr>
+        <w:t xml:space="preserve"> принимает два параметра: </w:t>
+      </w:r>
+      <w:proofErr w:type="spellStart"/>
+      <w:r>
+        <w:rPr>
+          <w:sz w:val="24"/>
+          <w:szCs w:val="24"/>
+        </w:rPr>
+        <w:t>action_size</w:t>
+      </w:r>
+      <w:proofErr w:type="spellEnd"/>
+      <w:r>
+        <w:rPr>
+          <w:sz w:val="24"/>
+          <w:szCs w:val="24"/>
+        </w:rPr>
+        <w:t xml:space="preserve"> и </w:t>
+      </w:r>
+      <w:proofErr w:type="spellStart"/>
+      <w:r>
+        <w:rPr>
+          <w:sz w:val="24"/>
+          <w:szCs w:val="24"/>
+        </w:rPr>
+        <w:t>input_size</w:t>
+      </w:r>
+      <w:proofErr w:type="spellEnd"/>
+      <w:r>
+        <w:rPr>
+          <w:sz w:val="24"/>
+          <w:szCs w:val="24"/>
+        </w:rPr>
+        <w:t xml:space="preserve">. </w:t>
+      </w:r>
+      <w:proofErr w:type="spellStart"/>
+      <w:r>
+        <w:rPr>
+          <w:sz w:val="24"/>
+          <w:szCs w:val="24"/>
+        </w:rPr>
+        <w:t>action_size</w:t>
+      </w:r>
+      <w:proofErr w:type="spellEnd"/>
+      <w:r>
+        <w:rPr>
+          <w:sz w:val="24"/>
+          <w:szCs w:val="24"/>
+        </w:rPr>
+        <w:t xml:space="preserve"> представляет собой количество возможных действий, которые может предпринять агент, а </w:t>
+      </w:r>
+      <w:proofErr w:type="spellStart"/>
+      <w:r>
+        <w:rPr>
+          <w:sz w:val="24"/>
+          <w:szCs w:val="24"/>
+        </w:rPr>
+        <w:t>input_size</w:t>
+      </w:r>
+      <w:proofErr w:type="spellEnd"/>
+      <w:r>
+        <w:rPr>
+          <w:sz w:val="24"/>
+          <w:szCs w:val="24"/>
+        </w:rPr>
+        <w:t xml:space="preserve"> представляет собой размер входного состояния.</w:t>
+      </w:r>
+    </w:p>
+    <w:p>
+      <w:pPr>
+        <w:pStyle w:val="a3"/>
+        <w:numPr>
+          <w:ilvl w:val="0"/>
+          <w:numId w:val="1"/>
+        </w:numPr>
+        <w:jc w:val="both"/>
+        <w:rPr>
+          <w:sz w:val="24"/>
+          <w:szCs w:val="24"/>
+        </w:rPr>
+      </w:pPr>
+      <w:r>
+        <w:rPr>
+          <w:sz w:val="24"/>
+          <w:szCs w:val="24"/>
+        </w:rPr>
+        <w:t xml:space="preserve">В конструкторе инициализируются различные слои нейронной сети с помощью </w:t>
+      </w:r>
+      <w:proofErr w:type="spellStart"/>
+      <w:r>
+        <w:rPr>
+          <w:sz w:val="24"/>
+          <w:szCs w:val="24"/>
+        </w:rPr>
+        <w:t>nn.Linear</w:t>
+      </w:r>
+      <w:proofErr w:type="spellEnd"/>
+      <w:r>
+        <w:rPr>
+          <w:sz w:val="24"/>
+          <w:szCs w:val="24"/>
+        </w:rPr>
+        <w:t xml:space="preserve"> и присваиваются инстанс-переменным (self.fc1, self.fc2, self.fc3_v, self.fc3_pi). Эти слои полностью связаны (линейные) слои с различными входными и выходными размерами.</w:t>
+      </w:r>
+    </w:p>
+    <w:p>
+      <w:pPr>
+        <w:pStyle w:val="a3"/>
+        <w:numPr>
+          <w:ilvl w:val="0"/>
+          <w:numId w:val="1"/>
+        </w:numPr>
+        <w:jc w:val="both"/>
+        <w:rPr>
+          <w:sz w:val="24"/>
+          <w:szCs w:val="24"/>
+        </w:rPr>
+      </w:pPr>
+      <w:r>
+        <w:rPr>
+          <w:sz w:val="24"/>
+          <w:szCs w:val="24"/>
+        </w:rPr>
+        <w:t>Конструктор также инициализирует функции активации (</w:t>
+      </w:r>
+      <w:proofErr w:type="spellStart"/>
+      <w:proofErr w:type="gramStart"/>
+      <w:r>
+        <w:rPr>
+          <w:sz w:val="24"/>
+          <w:szCs w:val="24"/>
+        </w:rPr>
+        <w:t>self.tanh</w:t>
+      </w:r>
+      <w:proofErr w:type="spellEnd"/>
+      <w:proofErr w:type="gramEnd"/>
+      <w:r>
+        <w:rPr>
+          <w:sz w:val="24"/>
+          <w:szCs w:val="24"/>
+        </w:rPr>
+        <w:t xml:space="preserve">, </w:t>
+      </w:r>
+      <w:proofErr w:type="spellStart"/>
+      <w:r>
+        <w:rPr>
+          <w:sz w:val="24"/>
+          <w:szCs w:val="24"/>
+        </w:rPr>
+        <w:t>self.relu</w:t>
+      </w:r>
+      <w:proofErr w:type="spellEnd"/>
+      <w:r>
+        <w:rPr>
+          <w:sz w:val="24"/>
+          <w:szCs w:val="24"/>
+        </w:rPr>
+        <w:t xml:space="preserve">, </w:t>
+      </w:r>
+      <w:proofErr w:type="spellStart"/>
+      <w:r>
+        <w:rPr>
+          <w:sz w:val="24"/>
+          <w:szCs w:val="24"/>
+        </w:rPr>
+        <w:t>self.softmax</w:t>
+      </w:r>
+      <w:proofErr w:type="spellEnd"/>
+      <w:r>
+        <w:rPr>
+          <w:sz w:val="24"/>
+          <w:szCs w:val="24"/>
+        </w:rPr>
+        <w:t xml:space="preserve">) из модуля </w:t>
+      </w:r>
+      <w:proofErr w:type="spellStart"/>
+      <w:r>
+        <w:rPr>
+          <w:sz w:val="24"/>
+          <w:szCs w:val="24"/>
+        </w:rPr>
+        <w:t>nn</w:t>
+      </w:r>
+      <w:proofErr w:type="spellEnd"/>
+      <w:r>
+        <w:rPr>
+          <w:sz w:val="24"/>
+          <w:szCs w:val="24"/>
+        </w:rPr>
         <w:t xml:space="preserve"> </w:t>
       </w:r>
       <w:proofErr w:type="spellStart"/>
       <w:r>
-        <w:t>Gradient</w:t>
-      </w:r>
-      <w:proofErr w:type="spellEnd"/>
-      <w:r>
-        <w:t xml:space="preserve"> (PG) </w:t>
-      </w:r>
+        <w:rPr>
+          <w:sz w:val="24"/>
+          <w:szCs w:val="24"/>
+        </w:rPr>
+        <w:t>PyTorch</w:t>
+      </w:r>
+      <w:proofErr w:type="spellEnd"/>
+      <w:r>
+        <w:rPr>
+          <w:sz w:val="24"/>
+          <w:szCs w:val="24"/>
+        </w:rPr>
+        <w:t xml:space="preserve">. </w:t>
+      </w:r>
+      <w:proofErr w:type="spellStart"/>
+      <w:r>
+        <w:rPr>
+          <w:sz w:val="24"/>
+          <w:szCs w:val="24"/>
+        </w:rPr>
+        <w:t>self.tanh</w:t>
+      </w:r>
+      <w:proofErr w:type="spellEnd"/>
+      <w:r>
+        <w:rPr>
+          <w:sz w:val="24"/>
+          <w:szCs w:val="24"/>
+        </w:rPr>
+        <w:t xml:space="preserve"> представляет собой гиперболический тангенс, </w:t>
+      </w:r>
+      <w:proofErr w:type="spellStart"/>
+      <w:r>
+        <w:rPr>
+          <w:sz w:val="24"/>
+          <w:szCs w:val="24"/>
+        </w:rPr>
+        <w:t>self.relu</w:t>
+      </w:r>
+      <w:proofErr w:type="spellEnd"/>
+      <w:r>
+        <w:rPr>
+          <w:sz w:val="24"/>
+          <w:szCs w:val="24"/>
+        </w:rPr>
+        <w:t xml:space="preserve"> представляет собой функцию прямоугольной линейной единицы, а </w:t>
+      </w:r>
+      <w:proofErr w:type="spellStart"/>
+      <w:r>
+        <w:rPr>
+          <w:sz w:val="24"/>
+          <w:szCs w:val="24"/>
+        </w:rPr>
+        <w:t>self.softmax</w:t>
+      </w:r>
+      <w:proofErr w:type="spellEnd"/>
+      <w:r>
+        <w:rPr>
+          <w:sz w:val="24"/>
+          <w:szCs w:val="24"/>
+        </w:rPr>
+        <w:t xml:space="preserve"> представляет собой функцию </w:t>
+      </w:r>
+      <w:proofErr w:type="spellStart"/>
+      <w:r>
+        <w:rPr>
+          <w:sz w:val="24"/>
+          <w:szCs w:val="24"/>
+        </w:rPr>
+        <w:t>softmax</w:t>
+      </w:r>
+      <w:proofErr w:type="spellEnd"/>
+      <w:r>
+        <w:rPr>
+          <w:sz w:val="24"/>
+          <w:szCs w:val="24"/>
+        </w:rPr>
+        <w:t>.</w:t>
+      </w:r>
+    </w:p>
+    <w:p>
+      <w:pPr>
+        <w:pStyle w:val="a3"/>
+        <w:numPr>
+          <w:ilvl w:val="0"/>
+          <w:numId w:val="1"/>
+        </w:numPr>
+        <w:jc w:val="both"/>
+        <w:rPr>
+          <w:sz w:val="24"/>
+          <w:szCs w:val="24"/>
+        </w:rPr>
+      </w:pPr>
+      <w:r>
+        <w:rPr>
+          <w:sz w:val="24"/>
+          <w:szCs w:val="24"/>
+        </w:rPr>
+        <w:t xml:space="preserve">Метод </w:t>
+      </w:r>
+      <w:proofErr w:type="spellStart"/>
+      <w:r>
+        <w:rPr>
+          <w:sz w:val="24"/>
+          <w:szCs w:val="24"/>
+        </w:rPr>
+        <w:t>pi</w:t>
+      </w:r>
+      <w:proofErr w:type="spellEnd"/>
+      <w:r>
+        <w:rPr>
+          <w:sz w:val="24"/>
+          <w:szCs w:val="24"/>
+        </w:rPr>
+        <w:t xml:space="preserve"> определяет прямой проход для сети политики. Он принимает входной сигнал x и передает его через полностью связанные слои с функциями активации </w:t>
+      </w:r>
+      <w:proofErr w:type="spellStart"/>
+      <w:r>
+        <w:rPr>
+          <w:sz w:val="24"/>
+          <w:szCs w:val="24"/>
+        </w:rPr>
+        <w:t>ReLU</w:t>
+      </w:r>
+      <w:proofErr w:type="spellEnd"/>
+      <w:r>
+        <w:rPr>
+          <w:sz w:val="24"/>
+          <w:szCs w:val="24"/>
+        </w:rPr>
+        <w:t xml:space="preserve"> (</w:t>
+      </w:r>
+      <w:proofErr w:type="spellStart"/>
       <w:proofErr w:type="gramStart"/>
       <w:r>
-        <w:t>- это</w:t>
-      </w:r>
+        <w:rPr>
+          <w:sz w:val="24"/>
+          <w:szCs w:val="24"/>
+        </w:rPr>
+        <w:t>self.relu</w:t>
+      </w:r>
+      <w:proofErr w:type="spellEnd"/>
       <w:proofErr w:type="gramEnd"/>
       <w:r>
-        <w:t xml:space="preserve"> тип алгоритма обучения с подкреплением, используемый для повышения эффективности работы агента в конкретной задаче. Он работает на основе политики, определяющей, как агент должен действовать в той или иной ситуации. Затем агент получает обратную связь о своих действиях и использует ее для корректировки своей политики, чтобы в будущих ситуациях действовать лучше.</w:t>
-      </w:r>
-    </w:p>
-    <w:p>
-      <w:pPr>
+        <w:rPr>
+          <w:sz w:val="24"/>
+          <w:szCs w:val="24"/>
+        </w:rPr>
+        <w:t xml:space="preserve">). Выходной сигнал затем передается через последний полностью связанный слой (self.fc3_pi) и затем через функцию </w:t>
+      </w:r>
+      <w:proofErr w:type="spellStart"/>
+      <w:r>
+        <w:rPr>
+          <w:sz w:val="24"/>
+          <w:szCs w:val="24"/>
+        </w:rPr>
+        <w:t>softmax</w:t>
+      </w:r>
+      <w:proofErr w:type="spellEnd"/>
+      <w:r>
+        <w:rPr>
+          <w:sz w:val="24"/>
+          <w:szCs w:val="24"/>
+        </w:rPr>
+        <w:t xml:space="preserve"> (</w:t>
+      </w:r>
+      <w:proofErr w:type="spellStart"/>
+      <w:proofErr w:type="gramStart"/>
+      <w:r>
+        <w:rPr>
+          <w:sz w:val="24"/>
+          <w:szCs w:val="24"/>
+        </w:rPr>
+        <w:t>self.softmax</w:t>
+      </w:r>
+      <w:proofErr w:type="spellEnd"/>
+      <w:proofErr w:type="gramEnd"/>
+      <w:r>
+        <w:rPr>
+          <w:sz w:val="24"/>
+          <w:szCs w:val="24"/>
+        </w:rPr>
+        <w:t>) для получения распределения вероятностей по действиям.</w:t>
+      </w:r>
+    </w:p>
+    <w:p>
+      <w:pPr>
+        <w:pStyle w:val="a3"/>
+        <w:numPr>
+          <w:ilvl w:val="0"/>
+          <w:numId w:val="1"/>
+        </w:numPr>
         <w:jc w:val="both"/>
-      </w:pPr>
-    </w:p>
-    <w:p>
-      <w:pPr>
+        <w:rPr>
+          <w:sz w:val="24"/>
+          <w:szCs w:val="24"/>
+        </w:rPr>
+      </w:pPr>
+      <w:r>
+        <w:rPr>
+          <w:sz w:val="24"/>
+          <w:szCs w:val="24"/>
+        </w:rPr>
+        <w:t xml:space="preserve">Метод v определяет прямой проход для сети значений. Он принимает входной сигнал x и передает его через те же полностью связанные слои, что и метод </w:t>
+      </w:r>
+      <w:proofErr w:type="spellStart"/>
+      <w:r>
+        <w:rPr>
+          <w:sz w:val="24"/>
+          <w:szCs w:val="24"/>
+        </w:rPr>
+        <w:t>pi</w:t>
+      </w:r>
+      <w:proofErr w:type="spellEnd"/>
+      <w:r>
+        <w:rPr>
+          <w:sz w:val="24"/>
+          <w:szCs w:val="24"/>
+        </w:rPr>
+        <w:t>. Выходной сигнал передается через последний полностью связанный слой (self.fc3_v), чтобы получить одно значение, представляющее приблизительное значение входного состояния.</w:t>
+      </w:r>
+    </w:p>
+    <w:p>
+      <w:pPr>
+        <w:ind w:firstLine="360"/>
         <w:jc w:val="both"/>
-      </w:pPr>
-      <w:r>
-        <w:t>В основе алгоритма PG лежит идея градиента политики, который представляет собой скорость, с которой политика корректируется в ответ на наблюдаемое вознаграждение. Градиент политики рассчитывается путем взятия производной от ожидаемой прибыли в зависимости от параметров политики. Этот градиент затем используется для обновления параметров политики таким образом, чтобы агент мог максимизировать свою ожидаемую прибыль.</w:t>
-      </w:r>
-    </w:p>
-    <w:p>
-      <w:pPr>
-        <w:jc w:val="both"/>
-      </w:pPr>
-    </w:p>
-    <w:p>
-      <w:pPr>
-        <w:jc w:val="both"/>
-      </w:pPr>
-      <w:r>
-        <w:t>Затем агент использует эту обновленную политику для выполнения действий и наблюдения за вознаграждением, и процесс повторяется до тех пор, пока агент не выучит оптимальную политику. Этот процесс обучения называется итерацией политики. Ключевая идея PG заключается в том, что агента побуждают больше исследовать и рисковать, чтобы максимизировать ожидаемую прибыль, поскольку он может учиться на получаемых вознаграждениях.</w:t>
-      </w:r>
-    </w:p>
-    <w:p>
-      <w:pPr>
-        <w:jc w:val="both"/>
-      </w:pPr>
-    </w:p>
-    <w:p>
-      <w:pPr>
-        <w:jc w:val="both"/>
-      </w:pPr>
-      <w:r>
-        <w:t>Алгоритмы PG широко используются в робототехнике, видеоиграх и других приложениях ИИ. Они также используются в таких областях исследований, как обработка естественного языка и обучение с подкреплением.</w:t>
-      </w:r>
-    </w:p>
-    <w:p>
-      <w:pPr>
-        <w:jc w:val="both"/>
+        <w:rPr>
+          <w:sz w:val="24"/>
+          <w:szCs w:val="24"/>
+        </w:rPr>
+      </w:pPr>
+      <w:r>
+        <w:rPr>
+          <w:sz w:val="24"/>
+          <w:szCs w:val="24"/>
+        </w:rPr>
+        <w:t xml:space="preserve">В целом, </w:t>
+      </w:r>
+      <w:r>
+        <w:rPr>
+          <w:sz w:val="24"/>
+          <w:szCs w:val="24"/>
+        </w:rPr>
+        <w:t xml:space="preserve">данный код </w:t>
+      </w:r>
+      <w:r>
+        <w:rPr>
+          <w:sz w:val="24"/>
+          <w:szCs w:val="24"/>
+        </w:rPr>
+        <w:t>определяет модель нейронной сети с тремя полностью связанными слоями для сети политики и сети значений. Сеть политики выводит распределение вероятностей по действиям, а сеть значений выводит одно значение, представляющее значение состояния. Такая модель часто используется в алгоритмах обучения подкреплением, таких как методы градиента политики.</w:t>
+      </w:r>
+    </w:p>
+    <w:p>
+      <w:pPr>
+        <w:jc w:val="center"/>
+        <w:rPr>
+          <w:b/>
+          <w:bCs/>
+          <w:sz w:val="24"/>
+          <w:szCs w:val="24"/>
+        </w:rPr>
+      </w:pPr>
+      <w:r>
+        <w:rPr>
+          <w:b/>
+          <w:bCs/>
+          <w:sz w:val="24"/>
+          <w:szCs w:val="24"/>
+        </w:rPr>
+        <w:t>Модуль «</w:t>
+      </w:r>
+      <w:r>
+        <w:rPr>
+          <w:b/>
+          <w:bCs/>
+          <w:sz w:val="24"/>
+          <w:szCs w:val="24"/>
+        </w:rPr>
+        <w:t>PPOconfig.py</w:t>
+      </w:r>
+      <w:r>
+        <w:rPr>
+          <w:b/>
+          <w:bCs/>
+          <w:sz w:val="24"/>
+          <w:szCs w:val="24"/>
+        </w:rPr>
+        <w:t>»</w:t>
+      </w:r>
+    </w:p>
+    <w:p>
+      <w:pPr>
+        <w:ind w:firstLine="708"/>
+        <w:rPr>
+          <w:sz w:val="24"/>
+          <w:szCs w:val="24"/>
+        </w:rPr>
+      </w:pPr>
+      <w:r>
+        <w:rPr>
+          <w:sz w:val="24"/>
+          <w:szCs w:val="24"/>
+        </w:rPr>
+        <w:t xml:space="preserve">Этот код описывает класс </w:t>
+      </w:r>
+      <w:proofErr w:type="spellStart"/>
+      <w:r>
+        <w:rPr>
+          <w:sz w:val="24"/>
+          <w:szCs w:val="24"/>
+        </w:rPr>
+        <w:t>PPOconfig</w:t>
+      </w:r>
+      <w:proofErr w:type="spellEnd"/>
+      <w:r>
+        <w:rPr>
+          <w:sz w:val="24"/>
+          <w:szCs w:val="24"/>
+        </w:rPr>
+        <w:t>, в котором определены различные параметры и настройки для алгоритма PPO (</w:t>
+      </w:r>
+      <w:proofErr w:type="spellStart"/>
+      <w:r>
+        <w:rPr>
+          <w:sz w:val="24"/>
+          <w:szCs w:val="24"/>
+        </w:rPr>
+        <w:t>Proximal</w:t>
+      </w:r>
+      <w:proofErr w:type="spellEnd"/>
+      <w:r>
+        <w:rPr>
+          <w:sz w:val="24"/>
+          <w:szCs w:val="24"/>
+        </w:rPr>
+        <w:t xml:space="preserve"> </w:t>
+      </w:r>
+      <w:proofErr w:type="spellStart"/>
+      <w:r>
+        <w:rPr>
+          <w:sz w:val="24"/>
+          <w:szCs w:val="24"/>
+        </w:rPr>
+        <w:t>Policy</w:t>
+      </w:r>
+      <w:proofErr w:type="spellEnd"/>
+      <w:r>
+        <w:rPr>
+          <w:sz w:val="24"/>
+          <w:szCs w:val="24"/>
+        </w:rPr>
+        <w:t xml:space="preserve"> </w:t>
+      </w:r>
+      <w:proofErr w:type="spellStart"/>
+      <w:r>
+        <w:rPr>
+          <w:sz w:val="24"/>
+          <w:szCs w:val="24"/>
+        </w:rPr>
+        <w:t>Optimization</w:t>
+      </w:r>
+      <w:proofErr w:type="spellEnd"/>
+      <w:r>
+        <w:rPr>
+          <w:sz w:val="24"/>
+          <w:szCs w:val="24"/>
+        </w:rPr>
+        <w:t>).</w:t>
+      </w:r>
+    </w:p>
+    <w:p>
+      <w:pPr>
+        <w:ind w:firstLine="708"/>
+        <w:rPr>
+          <w:sz w:val="24"/>
+          <w:szCs w:val="24"/>
+        </w:rPr>
+      </w:pPr>
+      <w:r>
+        <w:rPr>
+          <w:sz w:val="24"/>
+          <w:szCs w:val="24"/>
+        </w:rPr>
+        <w:t>Параметры и их значения:</w:t>
+      </w:r>
+    </w:p>
+    <w:p>
+      <w:pPr>
+        <w:pStyle w:val="a3"/>
+        <w:numPr>
+          <w:ilvl w:val="0"/>
+          <w:numId w:val="3"/>
+        </w:numPr>
+        <w:rPr>
+          <w:sz w:val="24"/>
+          <w:szCs w:val="24"/>
+        </w:rPr>
+      </w:pPr>
+      <w:proofErr w:type="spellStart"/>
+      <w:r>
+        <w:rPr>
+          <w:sz w:val="24"/>
+          <w:szCs w:val="24"/>
+        </w:rPr>
+        <w:lastRenderedPageBreak/>
+        <w:t>gamma</w:t>
+      </w:r>
+      <w:proofErr w:type="spellEnd"/>
+      <w:r>
+        <w:rPr>
+          <w:sz w:val="24"/>
+          <w:szCs w:val="24"/>
+        </w:rPr>
+        <w:t xml:space="preserve"> = 0.99: коэффициент дисконтирования для вычисления суммарной награды.</w:t>
+      </w:r>
+    </w:p>
+    <w:p>
+      <w:pPr>
+        <w:pStyle w:val="a3"/>
+        <w:numPr>
+          <w:ilvl w:val="0"/>
+          <w:numId w:val="3"/>
+        </w:numPr>
+        <w:rPr>
+          <w:sz w:val="24"/>
+          <w:szCs w:val="24"/>
+        </w:rPr>
+      </w:pPr>
+      <w:proofErr w:type="spellStart"/>
+      <w:r>
+        <w:rPr>
+          <w:sz w:val="24"/>
+          <w:szCs w:val="24"/>
+        </w:rPr>
+        <w:t>plot_every</w:t>
+      </w:r>
+      <w:proofErr w:type="spellEnd"/>
+      <w:r>
+        <w:rPr>
+          <w:sz w:val="24"/>
+          <w:szCs w:val="24"/>
+        </w:rPr>
+        <w:t xml:space="preserve"> = 10: частота обновления графика, на котором отображается процесс обучения.</w:t>
+      </w:r>
+    </w:p>
+    <w:p>
+      <w:pPr>
+        <w:pStyle w:val="a3"/>
+        <w:numPr>
+          <w:ilvl w:val="0"/>
+          <w:numId w:val="3"/>
+        </w:numPr>
+        <w:rPr>
+          <w:sz w:val="24"/>
+          <w:szCs w:val="24"/>
+        </w:rPr>
+      </w:pPr>
+      <w:proofErr w:type="spellStart"/>
+      <w:r>
+        <w:rPr>
+          <w:sz w:val="24"/>
+          <w:szCs w:val="24"/>
+        </w:rPr>
+        <w:t>update_freq</w:t>
+      </w:r>
+      <w:proofErr w:type="spellEnd"/>
+      <w:r>
+        <w:rPr>
+          <w:sz w:val="24"/>
+          <w:szCs w:val="24"/>
+        </w:rPr>
+        <w:t xml:space="preserve"> = 1: частота обновления модели.</w:t>
+      </w:r>
+    </w:p>
+    <w:p>
+      <w:pPr>
+        <w:pStyle w:val="a3"/>
+        <w:numPr>
+          <w:ilvl w:val="0"/>
+          <w:numId w:val="3"/>
+        </w:numPr>
+        <w:rPr>
+          <w:sz w:val="24"/>
+          <w:szCs w:val="24"/>
+        </w:rPr>
+      </w:pPr>
+      <w:proofErr w:type="spellStart"/>
+      <w:r>
+        <w:rPr>
+          <w:sz w:val="24"/>
+          <w:szCs w:val="24"/>
+        </w:rPr>
+        <w:t>k_epoch</w:t>
+      </w:r>
+      <w:proofErr w:type="spellEnd"/>
+      <w:r>
+        <w:rPr>
+          <w:sz w:val="24"/>
+          <w:szCs w:val="24"/>
+        </w:rPr>
+        <w:t xml:space="preserve"> = 3: количество эпох обучения на каждом обновлении модели.</w:t>
+      </w:r>
+    </w:p>
+    <w:p>
+      <w:pPr>
+        <w:pStyle w:val="a3"/>
+        <w:numPr>
+          <w:ilvl w:val="0"/>
+          <w:numId w:val="3"/>
+        </w:numPr>
+        <w:rPr>
+          <w:sz w:val="24"/>
+          <w:szCs w:val="24"/>
+        </w:rPr>
+      </w:pPr>
+      <w:proofErr w:type="spellStart"/>
+      <w:r>
+        <w:rPr>
+          <w:sz w:val="24"/>
+          <w:szCs w:val="24"/>
+        </w:rPr>
+        <w:t>learning_rate</w:t>
+      </w:r>
+      <w:proofErr w:type="spellEnd"/>
+      <w:r>
+        <w:rPr>
+          <w:sz w:val="24"/>
+          <w:szCs w:val="24"/>
+        </w:rPr>
+        <w:t xml:space="preserve"> = 0.02: скорость обучения (шаг градиентного спуска).</w:t>
+      </w:r>
+    </w:p>
+    <w:p>
+      <w:pPr>
+        <w:pStyle w:val="a3"/>
+        <w:numPr>
+          <w:ilvl w:val="0"/>
+          <w:numId w:val="3"/>
+        </w:numPr>
+        <w:rPr>
+          <w:sz w:val="24"/>
+          <w:szCs w:val="24"/>
+        </w:rPr>
+      </w:pPr>
+      <w:proofErr w:type="spellStart"/>
+      <w:r>
+        <w:rPr>
+          <w:sz w:val="24"/>
+          <w:szCs w:val="24"/>
+        </w:rPr>
+        <w:t>lmbda</w:t>
+      </w:r>
+      <w:proofErr w:type="spellEnd"/>
+      <w:r>
+        <w:rPr>
+          <w:sz w:val="24"/>
+          <w:szCs w:val="24"/>
+        </w:rPr>
+        <w:t xml:space="preserve"> = 0.95: коэффициент, используемый для смешивания оценок текущей политики и предыдущей политики.</w:t>
+      </w:r>
+    </w:p>
+    <w:p>
+      <w:pPr>
+        <w:pStyle w:val="a3"/>
+        <w:numPr>
+          <w:ilvl w:val="0"/>
+          <w:numId w:val="3"/>
+        </w:numPr>
+        <w:rPr>
+          <w:sz w:val="24"/>
+          <w:szCs w:val="24"/>
+        </w:rPr>
+      </w:pPr>
+      <w:proofErr w:type="spellStart"/>
+      <w:r>
+        <w:rPr>
+          <w:sz w:val="24"/>
+          <w:szCs w:val="24"/>
+        </w:rPr>
+        <w:t>eps_clip</w:t>
+      </w:r>
+      <w:proofErr w:type="spellEnd"/>
+      <w:r>
+        <w:rPr>
+          <w:sz w:val="24"/>
+          <w:szCs w:val="24"/>
+        </w:rPr>
+        <w:t xml:space="preserve"> = 0.2: значение для отсечения относительной разницы между новой и старой вероятностями действий.</w:t>
+      </w:r>
+    </w:p>
+    <w:p>
+      <w:pPr>
+        <w:pStyle w:val="a3"/>
+        <w:numPr>
+          <w:ilvl w:val="0"/>
+          <w:numId w:val="3"/>
+        </w:numPr>
+        <w:rPr>
+          <w:sz w:val="24"/>
+          <w:szCs w:val="24"/>
+        </w:rPr>
+      </w:pPr>
+      <w:proofErr w:type="spellStart"/>
+      <w:r>
+        <w:rPr>
+          <w:sz w:val="24"/>
+          <w:szCs w:val="24"/>
+        </w:rPr>
+        <w:t>v_coef</w:t>
+      </w:r>
+      <w:proofErr w:type="spellEnd"/>
+      <w:r>
+        <w:rPr>
+          <w:sz w:val="24"/>
+          <w:szCs w:val="24"/>
+        </w:rPr>
+        <w:t xml:space="preserve"> = 1: коэффициент для вычисления потери значения (</w:t>
+      </w:r>
+      <w:proofErr w:type="spellStart"/>
+      <w:r>
+        <w:rPr>
+          <w:sz w:val="24"/>
+          <w:szCs w:val="24"/>
+        </w:rPr>
+        <w:t>value</w:t>
+      </w:r>
+      <w:proofErr w:type="spellEnd"/>
+      <w:r>
+        <w:rPr>
+          <w:sz w:val="24"/>
+          <w:szCs w:val="24"/>
+        </w:rPr>
+        <w:t xml:space="preserve"> </w:t>
+      </w:r>
+      <w:proofErr w:type="spellStart"/>
+      <w:r>
+        <w:rPr>
+          <w:sz w:val="24"/>
+          <w:szCs w:val="24"/>
+        </w:rPr>
+        <w:t>loss</w:t>
+      </w:r>
+      <w:proofErr w:type="spellEnd"/>
+      <w:r>
+        <w:rPr>
+          <w:sz w:val="24"/>
+          <w:szCs w:val="24"/>
+        </w:rPr>
+        <w:t>) в общей функции потерь.</w:t>
+      </w:r>
+    </w:p>
+    <w:p>
+      <w:pPr>
+        <w:pStyle w:val="a3"/>
+        <w:numPr>
+          <w:ilvl w:val="0"/>
+          <w:numId w:val="3"/>
+        </w:numPr>
+        <w:rPr>
+          <w:sz w:val="24"/>
+          <w:szCs w:val="24"/>
+        </w:rPr>
+      </w:pPr>
+      <w:proofErr w:type="spellStart"/>
+      <w:r>
+        <w:rPr>
+          <w:sz w:val="24"/>
+          <w:szCs w:val="24"/>
+        </w:rPr>
+        <w:t>entropy_coef</w:t>
+      </w:r>
+      <w:proofErr w:type="spellEnd"/>
+      <w:r>
+        <w:rPr>
+          <w:sz w:val="24"/>
+          <w:szCs w:val="24"/>
+        </w:rPr>
+        <w:t xml:space="preserve"> = 0.01: коэффициент для вычисления потери энтропии (</w:t>
+      </w:r>
+      <w:proofErr w:type="spellStart"/>
+      <w:r>
+        <w:rPr>
+          <w:sz w:val="24"/>
+          <w:szCs w:val="24"/>
+        </w:rPr>
+        <w:t>entropy</w:t>
+      </w:r>
+      <w:proofErr w:type="spellEnd"/>
+      <w:r>
+        <w:rPr>
+          <w:sz w:val="24"/>
+          <w:szCs w:val="24"/>
+        </w:rPr>
+        <w:t xml:space="preserve"> </w:t>
+      </w:r>
+      <w:proofErr w:type="spellStart"/>
+      <w:r>
+        <w:rPr>
+          <w:sz w:val="24"/>
+          <w:szCs w:val="24"/>
+        </w:rPr>
+        <w:t>loss</w:t>
+      </w:r>
+      <w:proofErr w:type="spellEnd"/>
+      <w:r>
+        <w:rPr>
+          <w:sz w:val="24"/>
+          <w:szCs w:val="24"/>
+        </w:rPr>
+        <w:t>) в общей функции потерь.</w:t>
+      </w:r>
+    </w:p>
+    <w:p>
+      <w:pPr>
+        <w:ind w:firstLine="708"/>
+        <w:rPr>
+          <w:sz w:val="24"/>
+          <w:szCs w:val="24"/>
+        </w:rPr>
+      </w:pPr>
+      <w:r>
+        <w:rPr>
+          <w:sz w:val="24"/>
+          <w:szCs w:val="24"/>
+        </w:rPr>
+        <w:t>Дополнительные настройки:</w:t>
+      </w:r>
+    </w:p>
+    <w:p>
+      <w:pPr>
+        <w:pStyle w:val="a3"/>
+        <w:numPr>
+          <w:ilvl w:val="0"/>
+          <w:numId w:val="2"/>
+        </w:numPr>
+        <w:rPr>
+          <w:sz w:val="24"/>
+          <w:szCs w:val="24"/>
+        </w:rPr>
+      </w:pPr>
+      <w:proofErr w:type="spellStart"/>
+      <w:r>
+        <w:rPr>
+          <w:sz w:val="24"/>
+          <w:szCs w:val="24"/>
+        </w:rPr>
+        <w:t>memory_size</w:t>
+      </w:r>
+      <w:proofErr w:type="spellEnd"/>
+      <w:r>
+        <w:rPr>
+          <w:sz w:val="24"/>
+          <w:szCs w:val="24"/>
+        </w:rPr>
+        <w:t xml:space="preserve"> = 400: размер памяти, используемой для хранения опыта.</w:t>
+      </w:r>
+    </w:p>
+    <w:p>
+      <w:pPr>
+        <w:pStyle w:val="a3"/>
+        <w:numPr>
+          <w:ilvl w:val="0"/>
+          <w:numId w:val="2"/>
+        </w:numPr>
+        <w:rPr>
+          <w:sz w:val="24"/>
+          <w:szCs w:val="24"/>
+        </w:rPr>
+      </w:pPr>
+      <w:proofErr w:type="spellStart"/>
+      <w:r>
+        <w:rPr>
+          <w:sz w:val="24"/>
+          <w:szCs w:val="24"/>
+        </w:rPr>
+        <w:t>train_cartpole</w:t>
+      </w:r>
+      <w:proofErr w:type="spellEnd"/>
+      <w:r>
+        <w:rPr>
+          <w:sz w:val="24"/>
+          <w:szCs w:val="24"/>
+        </w:rPr>
+        <w:t xml:space="preserve"> = </w:t>
+      </w:r>
+      <w:proofErr w:type="spellStart"/>
+      <w:r>
+        <w:rPr>
+          <w:sz w:val="24"/>
+          <w:szCs w:val="24"/>
+        </w:rPr>
+        <w:t>True</w:t>
+      </w:r>
+      <w:proofErr w:type="spellEnd"/>
+      <w:r>
+        <w:rPr>
+          <w:sz w:val="24"/>
+          <w:szCs w:val="24"/>
+        </w:rPr>
+        <w:t xml:space="preserve">: флаг, указывающий, следует ли обучать модель на задаче </w:t>
+      </w:r>
+      <w:proofErr w:type="spellStart"/>
+      <w:r>
+        <w:rPr>
+          <w:sz w:val="24"/>
+          <w:szCs w:val="24"/>
+        </w:rPr>
+        <w:t>CartPole</w:t>
+      </w:r>
+      <w:proofErr w:type="spellEnd"/>
+      <w:r>
+        <w:rPr>
+          <w:sz w:val="24"/>
+          <w:szCs w:val="24"/>
+        </w:rPr>
+        <w:t>.</w:t>
+      </w:r>
+    </w:p>
+    <w:p>
+      <w:pPr>
+        <w:ind w:firstLine="708"/>
+        <w:rPr>
+          <w:sz w:val="24"/>
+          <w:szCs w:val="24"/>
+        </w:rPr>
+      </w:pPr>
+      <w:r>
+        <w:rPr>
+          <w:sz w:val="24"/>
+          <w:szCs w:val="24"/>
+        </w:rPr>
+        <w:t xml:space="preserve">Таким образом, этот класс предоставляет значения параметров и настроек для использования в алгоритме PPO, а также определяет некоторые дополнительные настройки для обучения модели на задаче </w:t>
+      </w:r>
+      <w:proofErr w:type="spellStart"/>
+      <w:r>
+        <w:rPr>
+          <w:sz w:val="24"/>
+          <w:szCs w:val="24"/>
+        </w:rPr>
+        <w:t>CartPole</w:t>
+      </w:r>
+      <w:proofErr w:type="spellEnd"/>
+      <w:r>
+        <w:rPr>
+          <w:sz w:val="24"/>
+          <w:szCs w:val="24"/>
+        </w:rPr>
+        <w:t>.</w:t>
+      </w:r>
+    </w:p>
+    <w:p>
+      <w:pPr>
+        <w:rPr>
+          <w:sz w:val="24"/>
+          <w:szCs w:val="24"/>
+        </w:rPr>
+      </w:pPr>
+    </w:p>
+    <w:p>
+      <w:pPr>
+        <w:rPr>
+          <w:sz w:val="24"/>
+          <w:szCs w:val="24"/>
+        </w:rPr>
+      </w:pPr>
+    </w:p>
+    <w:p>
+      <w:pPr>
+        <w:rPr>
+          <w:sz w:val="24"/>
+          <w:szCs w:val="24"/>
+        </w:rPr>
+      </w:pPr>
+    </w:p>
+    <w:p>
+      <w:pPr>
+        <w:rPr>
+          <w:sz w:val="24"/>
+          <w:szCs w:val="24"/>
+        </w:rPr>
+      </w:pPr>
+    </w:p>
+    <w:p>
+      <w:pPr>
+        <w:rPr>
+          <w:sz w:val="24"/>
+          <w:szCs w:val="24"/>
+        </w:rPr>
+      </w:pPr>
+    </w:p>
+    <w:p>
+      <w:pPr>
+        <w:rPr>
+          <w:sz w:val="24"/>
+          <w:szCs w:val="24"/>
+        </w:rPr>
+      </w:pPr>
+    </w:p>
+    <w:p>
+      <w:pPr>
+        <w:rPr>
+          <w:sz w:val="24"/>
+          <w:szCs w:val="24"/>
+        </w:rPr>
+      </w:pPr>
+    </w:p>
+    <w:p>
+      <w:pPr>
+        <w:rPr>
+          <w:sz w:val="24"/>
+          <w:szCs w:val="24"/>
+        </w:rPr>
+      </w:pPr>
+    </w:p>
+    <w:p>
+      <w:pPr>
+        <w:rPr>
+          <w:sz w:val="24"/>
+          <w:szCs w:val="24"/>
+        </w:rPr>
+      </w:pPr>
+    </w:p>
+    <w:p>
+      <w:pPr>
+        <w:rPr>
+          <w:sz w:val="24"/>
+          <w:szCs w:val="24"/>
+        </w:rPr>
       </w:pPr>
     </w:p>
     <w:sectPr>
@@ -226,6 +1718,359 @@
     </w:sectPr>
   </w:body>
 </w:document>
+</file>
+
+<file path=word/numbering.xml><?xml version="1.0" encoding="utf-8"?>
+<w:numbering xmlns:wpc="http://schemas.microsoft.com/office/word/2010/wordprocessingCanvas" xmlns:cx="http://schemas.microsoft.com/office/drawing/2014/chartex" xmlns:cx1="http://schemas.microsoft.com/office/drawing/2015/9/8/chartex" xmlns:cx2="http://schemas.microsoft.com/office/drawing/2015/10/21/chartex" xmlns:cx3="http://schemas.microsoft.com/office/drawing/2016/5/9/chartex" xmlns:cx4="http://schemas.microsoft.com/office/drawing/2016/5/10/chartex" xmlns:cx5="http://schemas.microsoft.com/office/drawing/2016/5/11/chartex" xmlns:cx6="http://schemas.microsoft.com/office/drawing/2016/5/12/chartex" xmlns:cx7="http://schemas.microsoft.com/office/drawing/2016/5/13/chartex" xmlns:cx8="http://schemas.microsoft.com/office/drawing/2016/5/14/chartex" xmlns:mc="http://schemas.openxmlformats.org/markup-compatibility/2006" xmlns:aink="http://schemas.microsoft.com/office/drawing/2016/ink" xmlns:am3d="http://schemas.microsoft.com/office/drawing/2017/model3d" xmlns:o="urn:schemas-microsoft-com:office:office" xmlns:r="http://schemas.openxmlformats.org/officeDocument/2006/relationships" xmlns:m="http://schemas.openxmlformats.org/officeDocument/2006/math" xmlns:v="urn:schemas-microsoft-com:vml" xmlns:wp14="http://schemas.microsoft.com/office/word/2010/wordprocessingDrawing" xmlns:wp="http://schemas.openxmlformats.org/drawingml/2006/wordprocessingDrawing" xmlns:w10="urn:schemas-microsoft-com:office:word" xmlns:w="http://schemas.openxmlformats.org/wordprocessingml/2006/main" xmlns:w14="http://schemas.microsoft.com/office/word/2010/wordml" xmlns:w15="http://schemas.microsoft.com/office/word/2012/wordml" xmlns:w16cex="http://schemas.microsoft.com/office/word/2018/wordml/cex" xmlns:w16cid="http://schemas.microsoft.com/office/word/2016/wordml/cid" xmlns:w16="http://schemas.microsoft.com/office/word/2018/wordml" xmlns:w16se="http://schemas.microsoft.com/office/word/2015/wordml/symex" xmlns:wpg="http://schemas.microsoft.com/office/word/2010/wordprocessingGroup" xmlns:wpi="http://schemas.microsoft.com/office/word/2010/wordprocessingInk" xmlns:wne="http://schemas.microsoft.com/office/word/2006/wordml" xmlns:wps="http://schemas.microsoft.com/office/word/2010/wordprocessingShape" mc:Ignorable="w14 w15 w16se w16cid w16 w16cex wp14">
+  <w:abstractNum w:abstractNumId="0" w15:restartNumberingAfterBreak="0">
+    <w:nsid w:val="01316D79"/>
+    <w:multiLevelType w:val="hybridMultilevel"/>
+    <w:tmpl w:val="FFC6F892"/>
+    <w:lvl w:ilvl="0" w:tplc="04190001">
+      <w:start w:val="1"/>
+      <w:numFmt w:val="bullet"/>
+      <w:lvlText w:val=""/>
+      <w:lvlJc w:val="left"/>
+      <w:pPr>
+        <w:ind w:left="720" w:hanging="360"/>
+      </w:pPr>
+      <w:rPr>
+        <w:rFonts w:ascii="Symbol" w:hAnsi="Symbol" w:hint="default"/>
+      </w:rPr>
+    </w:lvl>
+    <w:lvl w:ilvl="1" w:tplc="04190003" w:tentative="1">
+      <w:start w:val="1"/>
+      <w:numFmt w:val="bullet"/>
+      <w:lvlText w:val="o"/>
+      <w:lvlJc w:val="left"/>
+      <w:pPr>
+        <w:ind w:left="1440" w:hanging="360"/>
+      </w:pPr>
+      <w:rPr>
+        <w:rFonts w:ascii="Courier New" w:hAnsi="Courier New" w:cs="Courier New" w:hint="default"/>
+      </w:rPr>
+    </w:lvl>
+    <w:lvl w:ilvl="2" w:tplc="04190005" w:tentative="1">
+      <w:start w:val="1"/>
+      <w:numFmt w:val="bullet"/>
+      <w:lvlText w:val=""/>
+      <w:lvlJc w:val="left"/>
+      <w:pPr>
+        <w:ind w:left="2160" w:hanging="360"/>
+      </w:pPr>
+      <w:rPr>
+        <w:rFonts w:ascii="Wingdings" w:hAnsi="Wingdings" w:hint="default"/>
+      </w:rPr>
+    </w:lvl>
+    <w:lvl w:ilvl="3" w:tplc="04190001" w:tentative="1">
+      <w:start w:val="1"/>
+      <w:numFmt w:val="bullet"/>
+      <w:lvlText w:val=""/>
+      <w:lvlJc w:val="left"/>
+      <w:pPr>
+        <w:ind w:left="2880" w:hanging="360"/>
+      </w:pPr>
+      <w:rPr>
+        <w:rFonts w:ascii="Symbol" w:hAnsi="Symbol" w:hint="default"/>
+      </w:rPr>
+    </w:lvl>
+    <w:lvl w:ilvl="4" w:tplc="04190003" w:tentative="1">
+      <w:start w:val="1"/>
+      <w:numFmt w:val="bullet"/>
+      <w:lvlText w:val="o"/>
+      <w:lvlJc w:val="left"/>
+      <w:pPr>
+        <w:ind w:left="3600" w:hanging="360"/>
+      </w:pPr>
+      <w:rPr>
+        <w:rFonts w:ascii="Courier New" w:hAnsi="Courier New" w:cs="Courier New" w:hint="default"/>
+      </w:rPr>
+    </w:lvl>
+    <w:lvl w:ilvl="5" w:tplc="04190005" w:tentative="1">
+      <w:start w:val="1"/>
+      <w:numFmt w:val="bullet"/>
+      <w:lvlText w:val=""/>
+      <w:lvlJc w:val="left"/>
+      <w:pPr>
+        <w:ind w:left="4320" w:hanging="360"/>
+      </w:pPr>
+      <w:rPr>
+        <w:rFonts w:ascii="Wingdings" w:hAnsi="Wingdings" w:hint="default"/>
+      </w:rPr>
+    </w:lvl>
+    <w:lvl w:ilvl="6" w:tplc="04190001" w:tentative="1">
+      <w:start w:val="1"/>
+      <w:numFmt w:val="bullet"/>
+      <w:lvlText w:val=""/>
+      <w:lvlJc w:val="left"/>
+      <w:pPr>
+        <w:ind w:left="5040" w:hanging="360"/>
+      </w:pPr>
+      <w:rPr>
+        <w:rFonts w:ascii="Symbol" w:hAnsi="Symbol" w:hint="default"/>
+      </w:rPr>
+    </w:lvl>
+    <w:lvl w:ilvl="7" w:tplc="04190003" w:tentative="1">
+      <w:start w:val="1"/>
+      <w:numFmt w:val="bullet"/>
+      <w:lvlText w:val="o"/>
+      <w:lvlJc w:val="left"/>
+      <w:pPr>
+        <w:ind w:left="5760" w:hanging="360"/>
+      </w:pPr>
+      <w:rPr>
+        <w:rFonts w:ascii="Courier New" w:hAnsi="Courier New" w:cs="Courier New" w:hint="default"/>
+      </w:rPr>
+    </w:lvl>
+    <w:lvl w:ilvl="8" w:tplc="04190005" w:tentative="1">
+      <w:start w:val="1"/>
+      <w:numFmt w:val="bullet"/>
+      <w:lvlText w:val=""/>
+      <w:lvlJc w:val="left"/>
+      <w:pPr>
+        <w:ind w:left="6480" w:hanging="360"/>
+      </w:pPr>
+      <w:rPr>
+        <w:rFonts w:ascii="Wingdings" w:hAnsi="Wingdings" w:hint="default"/>
+      </w:rPr>
+    </w:lvl>
+  </w:abstractNum>
+  <w:abstractNum w:abstractNumId="1" w15:restartNumberingAfterBreak="0">
+    <w:nsid w:val="28E175A5"/>
+    <w:multiLevelType w:val="hybridMultilevel"/>
+    <w:tmpl w:val="2C9269A0"/>
+    <w:lvl w:ilvl="0" w:tplc="04190001">
+      <w:start w:val="1"/>
+      <w:numFmt w:val="bullet"/>
+      <w:lvlText w:val=""/>
+      <w:lvlJc w:val="left"/>
+      <w:pPr>
+        <w:ind w:left="720" w:hanging="360"/>
+      </w:pPr>
+      <w:rPr>
+        <w:rFonts w:ascii="Symbol" w:hAnsi="Symbol" w:hint="default"/>
+      </w:rPr>
+    </w:lvl>
+    <w:lvl w:ilvl="1" w:tplc="04190003" w:tentative="1">
+      <w:start w:val="1"/>
+      <w:numFmt w:val="bullet"/>
+      <w:lvlText w:val="o"/>
+      <w:lvlJc w:val="left"/>
+      <w:pPr>
+        <w:ind w:left="1440" w:hanging="360"/>
+      </w:pPr>
+      <w:rPr>
+        <w:rFonts w:ascii="Courier New" w:hAnsi="Courier New" w:cs="Courier New" w:hint="default"/>
+      </w:rPr>
+    </w:lvl>
+    <w:lvl w:ilvl="2" w:tplc="04190005" w:tentative="1">
+      <w:start w:val="1"/>
+      <w:numFmt w:val="bullet"/>
+      <w:lvlText w:val=""/>
+      <w:lvlJc w:val="left"/>
+      <w:pPr>
+        <w:ind w:left="2160" w:hanging="360"/>
+      </w:pPr>
+      <w:rPr>
+        <w:rFonts w:ascii="Wingdings" w:hAnsi="Wingdings" w:hint="default"/>
+      </w:rPr>
+    </w:lvl>
+    <w:lvl w:ilvl="3" w:tplc="04190001" w:tentative="1">
+      <w:start w:val="1"/>
+      <w:numFmt w:val="bullet"/>
+      <w:lvlText w:val=""/>
+      <w:lvlJc w:val="left"/>
+      <w:pPr>
+        <w:ind w:left="2880" w:hanging="360"/>
+      </w:pPr>
+      <w:rPr>
+        <w:rFonts w:ascii="Symbol" w:hAnsi="Symbol" w:hint="default"/>
+      </w:rPr>
+    </w:lvl>
+    <w:lvl w:ilvl="4" w:tplc="04190003" w:tentative="1">
+      <w:start w:val="1"/>
+      <w:numFmt w:val="bullet"/>
+      <w:lvlText w:val="o"/>
+      <w:lvlJc w:val="left"/>
+      <w:pPr>
+        <w:ind w:left="3600" w:hanging="360"/>
+      </w:pPr>
+      <w:rPr>
+        <w:rFonts w:ascii="Courier New" w:hAnsi="Courier New" w:cs="Courier New" w:hint="default"/>
+      </w:rPr>
+    </w:lvl>
+    <w:lvl w:ilvl="5" w:tplc="04190005" w:tentative="1">
+      <w:start w:val="1"/>
+      <w:numFmt w:val="bullet"/>
+      <w:lvlText w:val=""/>
+      <w:lvlJc w:val="left"/>
+      <w:pPr>
+        <w:ind w:left="4320" w:hanging="360"/>
+      </w:pPr>
+      <w:rPr>
+        <w:rFonts w:ascii="Wingdings" w:hAnsi="Wingdings" w:hint="default"/>
+      </w:rPr>
+    </w:lvl>
+    <w:lvl w:ilvl="6" w:tplc="04190001" w:tentative="1">
+      <w:start w:val="1"/>
+      <w:numFmt w:val="bullet"/>
+      <w:lvlText w:val=""/>
+      <w:lvlJc w:val="left"/>
+      <w:pPr>
+        <w:ind w:left="5040" w:hanging="360"/>
+      </w:pPr>
+      <w:rPr>
+        <w:rFonts w:ascii="Symbol" w:hAnsi="Symbol" w:hint="default"/>
+      </w:rPr>
+    </w:lvl>
+    <w:lvl w:ilvl="7" w:tplc="04190003" w:tentative="1">
+      <w:start w:val="1"/>
+      <w:numFmt w:val="bullet"/>
+      <w:lvlText w:val="o"/>
+      <w:lvlJc w:val="left"/>
+      <w:pPr>
+        <w:ind w:left="5760" w:hanging="360"/>
+      </w:pPr>
+      <w:rPr>
+        <w:rFonts w:ascii="Courier New" w:hAnsi="Courier New" w:cs="Courier New" w:hint="default"/>
+      </w:rPr>
+    </w:lvl>
+    <w:lvl w:ilvl="8" w:tplc="04190005" w:tentative="1">
+      <w:start w:val="1"/>
+      <w:numFmt w:val="bullet"/>
+      <w:lvlText w:val=""/>
+      <w:lvlJc w:val="left"/>
+      <w:pPr>
+        <w:ind w:left="6480" w:hanging="360"/>
+      </w:pPr>
+      <w:rPr>
+        <w:rFonts w:ascii="Wingdings" w:hAnsi="Wingdings" w:hint="default"/>
+      </w:rPr>
+    </w:lvl>
+  </w:abstractNum>
+  <w:abstractNum w:abstractNumId="2" w15:restartNumberingAfterBreak="0">
+    <w:nsid w:val="6FF430D7"/>
+    <w:multiLevelType w:val="hybridMultilevel"/>
+    <w:tmpl w:val="C0864C06"/>
+    <w:lvl w:ilvl="0" w:tplc="04190001">
+      <w:start w:val="1"/>
+      <w:numFmt w:val="bullet"/>
+      <w:lvlText w:val=""/>
+      <w:lvlJc w:val="left"/>
+      <w:pPr>
+        <w:ind w:left="720" w:hanging="360"/>
+      </w:pPr>
+      <w:rPr>
+        <w:rFonts w:ascii="Symbol" w:hAnsi="Symbol" w:hint="default"/>
+      </w:rPr>
+    </w:lvl>
+    <w:lvl w:ilvl="1" w:tplc="04190003" w:tentative="1">
+      <w:start w:val="1"/>
+      <w:numFmt w:val="bullet"/>
+      <w:lvlText w:val="o"/>
+      <w:lvlJc w:val="left"/>
+      <w:pPr>
+        <w:ind w:left="1440" w:hanging="360"/>
+      </w:pPr>
+      <w:rPr>
+        <w:rFonts w:ascii="Courier New" w:hAnsi="Courier New" w:cs="Courier New" w:hint="default"/>
+      </w:rPr>
+    </w:lvl>
+    <w:lvl w:ilvl="2" w:tplc="04190005" w:tentative="1">
+      <w:start w:val="1"/>
+      <w:numFmt w:val="bullet"/>
+      <w:lvlText w:val=""/>
+      <w:lvlJc w:val="left"/>
+      <w:pPr>
+        <w:ind w:left="2160" w:hanging="360"/>
+      </w:pPr>
+      <w:rPr>
+        <w:rFonts w:ascii="Wingdings" w:hAnsi="Wingdings" w:hint="default"/>
+      </w:rPr>
+    </w:lvl>
+    <w:lvl w:ilvl="3" w:tplc="04190001" w:tentative="1">
+      <w:start w:val="1"/>
+      <w:numFmt w:val="bullet"/>
+      <w:lvlText w:val=""/>
+      <w:lvlJc w:val="left"/>
+      <w:pPr>
+        <w:ind w:left="2880" w:hanging="360"/>
+      </w:pPr>
+      <w:rPr>
+        <w:rFonts w:ascii="Symbol" w:hAnsi="Symbol" w:hint="default"/>
+      </w:rPr>
+    </w:lvl>
+    <w:lvl w:ilvl="4" w:tplc="04190003" w:tentative="1">
+      <w:start w:val="1"/>
+      <w:numFmt w:val="bullet"/>
+      <w:lvlText w:val="o"/>
+      <w:lvlJc w:val="left"/>
+      <w:pPr>
+        <w:ind w:left="3600" w:hanging="360"/>
+      </w:pPr>
+      <w:rPr>
+        <w:rFonts w:ascii="Courier New" w:hAnsi="Courier New" w:cs="Courier New" w:hint="default"/>
+      </w:rPr>
+    </w:lvl>
+    <w:lvl w:ilvl="5" w:tplc="04190005" w:tentative="1">
+      <w:start w:val="1"/>
+      <w:numFmt w:val="bullet"/>
+      <w:lvlText w:val=""/>
+      <w:lvlJc w:val="left"/>
+      <w:pPr>
+        <w:ind w:left="4320" w:hanging="360"/>
+      </w:pPr>
+      <w:rPr>
+        <w:rFonts w:ascii="Wingdings" w:hAnsi="Wingdings" w:hint="default"/>
+      </w:rPr>
+    </w:lvl>
+    <w:lvl w:ilvl="6" w:tplc="04190001" w:tentative="1">
+      <w:start w:val="1"/>
+      <w:numFmt w:val="bullet"/>
+      <w:lvlText w:val=""/>
+      <w:lvlJc w:val="left"/>
+      <w:pPr>
+        <w:ind w:left="5040" w:hanging="360"/>
+      </w:pPr>
+      <w:rPr>
+        <w:rFonts w:ascii="Symbol" w:hAnsi="Symbol" w:hint="default"/>
+      </w:rPr>
+    </w:lvl>
+    <w:lvl w:ilvl="7" w:tplc="04190003" w:tentative="1">
+      <w:start w:val="1"/>
+      <w:numFmt w:val="bullet"/>
+      <w:lvlText w:val="o"/>
+      <w:lvlJc w:val="left"/>
+      <w:pPr>
+        <w:ind w:left="5760" w:hanging="360"/>
+      </w:pPr>
+      <w:rPr>
+        <w:rFonts w:ascii="Courier New" w:hAnsi="Courier New" w:cs="Courier New" w:hint="default"/>
+      </w:rPr>
+    </w:lvl>
+    <w:lvl w:ilvl="8" w:tplc="04190005" w:tentative="1">
+      <w:start w:val="1"/>
+      <w:numFmt w:val="bullet"/>
+      <w:lvlText w:val=""/>
+      <w:lvlJc w:val="left"/>
+      <w:pPr>
+        <w:ind w:left="6480" w:hanging="360"/>
+      </w:pPr>
+      <w:rPr>
+        <w:rFonts w:ascii="Wingdings" w:hAnsi="Wingdings" w:hint="default"/>
+      </w:rPr>
+    </w:lvl>
+  </w:abstractNum>
+  <w:num w:numId="1">
+    <w:abstractNumId w:val="0"/>
+  </w:num>
+  <w:num w:numId="2">
+    <w:abstractNumId w:val="2"/>
+  </w:num>
+  <w:num w:numId="3">
+    <w:abstractNumId w:val="1"/>
+  </w:num>
+</w:numbering>
 </file>
 
 <file path=word/styles.xml><?xml version="1.0" encoding="utf-8"?>
@@ -654,6 +2499,17 @@
     <w:semiHidden/>
     <w:unhideWhenUsed/>
   </w:style>
+  <w:style w:type="paragraph" w:styleId="a3">
+    <w:name w:val="List Paragraph"/>
+    <w:basedOn w:val="a"/>
+    <w:uiPriority w:val="34"/>
+    <w:qFormat/>
+    <w:rsid w:val="006B5A65"/>
+    <w:pPr>
+      <w:ind w:left="720"/>
+      <w:contextualSpacing/>
+    </w:pPr>
+  </w:style>
 </w:styles>
 </file>
 

</xml_diff>